<commit_message>
Add initial draft for SAST article
</commit_message>
<xml_diff>
--- a/artigo.docx
+++ b/artigo.docx
@@ -16,6 +16,22 @@
         </w:rPr>
         <w:t>A situação das ferramentas de análise estática de código</w:t>
       </w:r>
+    </w:p>
+    <w:p>
+      <w:pPr>
+        <w:rPr>
+          <w:rFonts w:ascii="Times New Roman" w:hAnsi="Times New Roman"/>
+          <w:lang w:val="pt-BR"/>
+        </w:rPr>
+      </w:pPr>
+    </w:p>
+    <w:p>
+      <w:pPr>
+        <w:rPr>
+          <w:rFonts w:ascii="Times New Roman" w:hAnsi="Times New Roman"/>
+          <w:lang w:val="pt-BR"/>
+        </w:rPr>
+      </w:pPr>
     </w:p>
     <w:p>
       <w:pPr>

</xml_diff>